<commit_message>
WIP Re-numbered tutorials 001..999. Re-worked tutorials 001, 002, 003, 004
</commit_message>
<xml_diff>
--- a/NO-BN/Tutorials/_SRC/003 Creating your own alignment geometry/003 2022-10-23 Creating your own alignment geometry.docx
+++ b/NO-BN/Tutorials/_SRC/003 Creating your own alignment geometry/003 2022-10-23 Creating your own alignment geometry.docx
@@ -41,7 +41,13 @@
         <w:rPr>
           <w:lang w:val="en-GB"/>
         </w:rPr>
-        <w:t>Revised 2022-10-22</w:t>
+        <w:t>Revised 2022-10-2</w:t>
+      </w:r>
+      <w:r>
+        <w:rPr>
+          <w:lang w:val="en-GB"/>
+        </w:rPr>
+        <w:t>3</w:t>
       </w:r>
     </w:p>
     <w:p>
@@ -647,7 +653,6 @@
         </w:rPr>
         <w:t xml:space="preserve">- Repeat again, enter 'L' and '100'. The preview shows a 100 m long track. Accept this segment by </w:t>
       </w:r>
-      <w:proofErr w:type="gramStart"/>
       <w:r>
         <w:rPr>
           <w:lang w:val="en-GB"/>
@@ -658,14 +663,7 @@
         <w:rPr>
           <w:lang w:val="en-GB"/>
         </w:rPr>
-        <w:t>clicking</w:t>
-      </w:r>
-      <w:proofErr w:type="gramEnd"/>
-      <w:r>
-        <w:rPr>
-          <w:lang w:val="en-GB"/>
-        </w:rPr>
-        <w:t xml:space="preserve"> once</w:t>
+        <w:t>clicking once</w:t>
       </w:r>
       <w:r>
         <w:rPr>
@@ -2478,15 +2476,6 @@
         <w:szCs w:val="20"/>
       </w:rPr>
       <w:fldChar w:fldCharType="end"/>
-    </w:r>
-    <w:r>
-      <w:rPr>
-        <w:color w:val="4472C4" w:themeColor="accent1"/>
-        <w:sz w:val="20"/>
-        <w:szCs w:val="20"/>
-        <w:lang w:val="en-GB"/>
-      </w:rPr>
-      <w:tab/>
     </w:r>
     <w:r>
       <w:rPr>

</xml_diff>